<commit_message>
Agregando cambios parciales para la 2da entrega- 2da Revision
</commit_message>
<xml_diff>
--- a/Template_Artefactos/REQ_SPC_V1.0.docx
+++ b/Template_Artefactos/REQ_SPC_V1.0.docx
@@ -21,7 +21,7 @@
             <v:stroke joinstyle="miter"/>
             <v:path gradientshapeok="t" o:connecttype="rect"/>
           </v:shapetype>
-          <v:shape id="Cuadro de texto 2" o:spid="_x0000_s1032" type="#_x0000_t202" style="position:absolute;margin-left:60.7pt;margin-top:-32.5pt;width:420.8pt;height:572.85pt;z-index:251659264;visibility:visible;mso-wrap-distance-left:9pt;mso-wrap-distance-top:3.6pt;mso-wrap-distance-right:9pt;mso-wrap-distance-bottom:3.6pt;mso-position-horizontal-relative:text;mso-position-vertical-relative:text;mso-width-relative:margin;mso-height-relative:margin;v-text-anchor:top" strokecolor="white">
+          <v:shape id="Cuadro de texto 2" o:spid="_x0000_s1032" type="#_x0000_t202" style="position:absolute;margin-left:60.7pt;margin-top:-32.5pt;width:420.8pt;height:572.85pt;z-index:1;visibility:visible;mso-wrap-distance-left:9pt;mso-wrap-distance-top:3.6pt;mso-wrap-distance-right:9pt;mso-wrap-distance-bottom:3.6pt;mso-position-horizontal-relative:text;mso-position-vertical-relative:text;mso-width-relative:margin;mso-height-relative:margin;v-text-anchor:top" strokecolor="white">
             <v:textbox style="mso-next-textbox:#Cuadro de texto 2">
               <w:txbxContent>
                 <w:p>
@@ -63,29 +63,7 @@
                       <w:szCs w:val="36"/>
                       <w:u w:val="single"/>
                     </w:rPr>
-                    <w:t xml:space="preserve">&lt;Sistema de </w:t>
-                  </w:r>
-                  <w:r>
-                    <w:rPr>
-                      <w:rFonts w:ascii="Arial" w:eastAsia="Arial" w:hAnsi="Arial" w:cs="Arial"/>
-                      <w:b/>
-                      <w:color w:val="000000"/>
-                      <w:sz w:val="36"/>
-                      <w:szCs w:val="36"/>
-                      <w:u w:val="single"/>
-                    </w:rPr>
-                    <w:t xml:space="preserve">Pago </w:t>
-                  </w:r>
-                  <w:r>
-                    <w:rPr>
-                      <w:rFonts w:ascii="Arial" w:eastAsia="Arial" w:hAnsi="Arial" w:cs="Arial"/>
-                      <w:b/>
-                      <w:color w:val="000000"/>
-                      <w:sz w:val="36"/>
-                      <w:szCs w:val="36"/>
-                      <w:u w:val="single"/>
-                    </w:rPr>
-                    <w:t>Cuotas&gt;|</w:t>
+                    <w:t>&lt;Sistema de Pago Cuotas&gt;|</w:t>
                   </w:r>
                 </w:p>
                 <w:p/>
@@ -214,12 +192,6 @@
         <w:gridCol w:w="2304"/>
       </w:tblGrid>
       <w:tr>
-        <w:tblPrEx>
-          <w:tblCellMar>
-            <w:top w:w="0" w:type="dxa"/>
-            <w:bottom w:w="0" w:type="dxa"/>
-          </w:tblCellMar>
-        </w:tblPrEx>
         <w:tc>
           <w:tcPr>
             <w:tcW w:w="2304" w:type="dxa"/>
@@ -302,12 +274,6 @@
         </w:tc>
       </w:tr>
       <w:tr>
-        <w:tblPrEx>
-          <w:tblCellMar>
-            <w:top w:w="0" w:type="dxa"/>
-            <w:bottom w:w="0" w:type="dxa"/>
-          </w:tblCellMar>
-        </w:tblPrEx>
         <w:tc>
           <w:tcPr>
             <w:tcW w:w="2304" w:type="dxa"/>
@@ -366,12 +332,6 @@
         </w:tc>
       </w:tr>
       <w:tr>
-        <w:tblPrEx>
-          <w:tblCellMar>
-            <w:top w:w="0" w:type="dxa"/>
-            <w:bottom w:w="0" w:type="dxa"/>
-          </w:tblCellMar>
-        </w:tblPrEx>
         <w:tc>
           <w:tcPr>
             <w:tcW w:w="2304" w:type="dxa"/>
@@ -418,12 +378,6 @@
         </w:tc>
       </w:tr>
       <w:tr>
-        <w:tblPrEx>
-          <w:tblCellMar>
-            <w:top w:w="0" w:type="dxa"/>
-            <w:bottom w:w="0" w:type="dxa"/>
-          </w:tblCellMar>
-        </w:tblPrEx>
         <w:tc>
           <w:tcPr>
             <w:tcW w:w="2304" w:type="dxa"/>
@@ -470,12 +424,6 @@
         </w:tc>
       </w:tr>
       <w:tr>
-        <w:tblPrEx>
-          <w:tblCellMar>
-            <w:top w:w="0" w:type="dxa"/>
-            <w:bottom w:w="0" w:type="dxa"/>
-          </w:tblCellMar>
-        </w:tblPrEx>
         <w:tc>
           <w:tcPr>
             <w:tcW w:w="2304" w:type="dxa"/>
@@ -1153,22 +1101,22 @@
           <w:lang w:val="es-AR"/>
         </w:rPr>
       </w:pPr>
-      <w:bookmarkStart w:id="0" w:name="_Toc436203377"/>
-      <w:bookmarkStart w:id="1" w:name="_Toc452813577"/>
-      <w:bookmarkStart w:id="2" w:name="_Toc456598586"/>
-      <w:bookmarkStart w:id="3" w:name="_Toc456600917"/>
-      <w:bookmarkStart w:id="4" w:name="_Toc29279026"/>
-      <w:bookmarkStart w:id="5" w:name="_Toc355793821"/>
+      <w:bookmarkStart w:id="0" w:name="_Toc456598586"/>
+      <w:bookmarkStart w:id="1" w:name="_Toc456600917"/>
+      <w:bookmarkStart w:id="2" w:name="_Toc29279026"/>
+      <w:bookmarkStart w:id="3" w:name="_Toc355793821"/>
+      <w:bookmarkStart w:id="4" w:name="_Toc436203377"/>
+      <w:bookmarkStart w:id="5" w:name="_Toc452813577"/>
       <w:r>
         <w:rPr>
           <w:lang w:val="es-AR"/>
         </w:rPr>
         <w:t>Introducción</w:t>
       </w:r>
+      <w:bookmarkEnd w:id="0"/>
+      <w:bookmarkEnd w:id="1"/>
       <w:bookmarkEnd w:id="2"/>
       <w:bookmarkEnd w:id="3"/>
-      <w:bookmarkEnd w:id="4"/>
-      <w:bookmarkEnd w:id="5"/>
     </w:p>
     <w:p/>
     <w:p>
@@ -1199,19 +1147,7 @@
         <w:jc w:val="both"/>
       </w:pPr>
       <w:r>
-        <w:t>El propósito de la Especificación Complementaria es describir información adicional del dominio</w:t>
-      </w:r>
-      <w:r>
-        <w:t xml:space="preserve"> </w:t>
-      </w:r>
-      <w:r>
-        <w:t xml:space="preserve">del problema. Esa información adicional es considerada como restricciones impuestas al sistema de información. Las restricciones pueden ser las reglas de negocio, políticas y normas de la </w:t>
-      </w:r>
-      <w:r>
-        <w:t>institución</w:t>
-      </w:r>
-      <w:r>
-        <w:t>, cuestiones legajes y usos de licencias, estándares.</w:t>
+        <w:t>El propósito de la Especificación Complementaria es describir información adicional del dominio del problema. Esa información adicional es considerada como restricciones impuestas al sistema de información. Las restricciones pueden ser las reglas de negocio, políticas y normas de la institución, cuestiones legajes y usos de licencias, estándares.</w:t>
       </w:r>
     </w:p>
     <w:p>
@@ -1241,10 +1177,7 @@
         <w:ind w:left="720" w:firstLine="720"/>
       </w:pPr>
       <w:r>
-        <w:t xml:space="preserve">Las áreas involucradas en este sistema son: </w:t>
-      </w:r>
-      <w:r>
-        <w:t>Tesorería.</w:t>
+        <w:t>Las áreas involucradas en este sistema son: Tesorería.</w:t>
       </w:r>
     </w:p>
     <w:p>
@@ -1322,8 +1255,8 @@
         </w:rPr>
       </w:pPr>
       <w:bookmarkStart w:id="18" w:name="_Toc355793825"/>
-      <w:bookmarkEnd w:id="0"/>
-      <w:bookmarkEnd w:id="1"/>
+      <w:bookmarkEnd w:id="4"/>
+      <w:bookmarkEnd w:id="5"/>
       <w:r>
         <w:rPr>
           <w:lang w:val="es-AR"/>
@@ -1881,9 +1814,9 @@
     <w:p/>
     <w:p/>
     <w:p>
-      <w:bookmarkStart w:id="19" w:name="_Toc436203381"/>
-      <w:bookmarkStart w:id="20" w:name="_Toc447960005"/>
-      <w:bookmarkStart w:id="21" w:name="_Toc452813581"/>
+      <w:bookmarkStart w:id="19" w:name="_Toc447960005"/>
+      <w:bookmarkStart w:id="20" w:name="_Toc452813581"/>
+      <w:bookmarkStart w:id="21" w:name="_Toc436203381"/>
     </w:p>
     <w:p/>
     <w:p>
@@ -1894,8 +1827,8 @@
         </w:rPr>
       </w:pPr>
       <w:bookmarkStart w:id="22" w:name="_Toc355793826"/>
+      <w:bookmarkEnd w:id="19"/>
       <w:bookmarkEnd w:id="20"/>
-      <w:bookmarkEnd w:id="21"/>
       <w:r>
         <w:rPr>
           <w:lang w:val="es-AR"/>
@@ -1999,7 +1932,7 @@
         <w:t>Proceso Sistema de Pagos de Cuotas</w:t>
       </w:r>
     </w:p>
-    <w:bookmarkEnd w:id="19"/>
+    <w:bookmarkEnd w:id="21"/>
     <w:bookmarkEnd w:id="23"/>
     <w:p>
       <w:r>
@@ -2074,12 +2007,6 @@
       <w:gridCol w:w="3162"/>
     </w:tblGrid>
     <w:tr>
-      <w:tblPrEx>
-        <w:tblCellMar>
-          <w:top w:w="0" w:type="dxa"/>
-          <w:bottom w:w="0" w:type="dxa"/>
-        </w:tblCellMar>
-      </w:tblPrEx>
       <w:tc>
         <w:tcPr>
           <w:tcW w:w="3162" w:type="dxa"/>
@@ -2303,12 +2230,6 @@
       <w:gridCol w:w="3179"/>
     </w:tblGrid>
     <w:tr>
-      <w:tblPrEx>
-        <w:tblCellMar>
-          <w:top w:w="0" w:type="dxa"/>
-          <w:bottom w:w="0" w:type="dxa"/>
-        </w:tblCellMar>
-      </w:tblPrEx>
       <w:tc>
         <w:tcPr>
           <w:tcW w:w="6379" w:type="dxa"/>
@@ -2348,12 +2269,6 @@
       </w:tc>
     </w:tr>
     <w:tr>
-      <w:tblPrEx>
-        <w:tblCellMar>
-          <w:top w:w="0" w:type="dxa"/>
-          <w:bottom w:w="0" w:type="dxa"/>
-        </w:tblCellMar>
-      </w:tblPrEx>
       <w:tc>
         <w:tcPr>
           <w:tcW w:w="6379" w:type="dxa"/>
@@ -2379,12 +2294,6 @@
       </w:tc>
     </w:tr>
     <w:tr>
-      <w:tblPrEx>
-        <w:tblCellMar>
-          <w:top w:w="0" w:type="dxa"/>
-          <w:bottom w:w="0" w:type="dxa"/>
-        </w:tblCellMar>
-      </w:tblPrEx>
       <w:tc>
         <w:tcPr>
           <w:tcW w:w="9558" w:type="dxa"/>
@@ -3426,7 +3335,7 @@
     <w:nsid w:val="398C0069"/>
     <w:multiLevelType w:val="hybridMultilevel"/>
     <w:tmpl w:val="28E8AA08"/>
-    <w:lvl w:ilvl="0">
+    <w:lvl w:ilvl="0" w:tplc="017C3EC2">
       <w:numFmt w:val="bullet"/>
       <w:lvlText w:val="-"/>
       <w:lvlJc w:val="left"/>
@@ -3440,7 +3349,7 @@
         <w:rFonts w:ascii="Times New Roman" w:eastAsia="Times New Roman" w:hAnsi="Times New Roman" w:cs="Times New Roman" w:hint="default"/>
       </w:rPr>
     </w:lvl>
-    <w:lvl w:ilvl="1" w:tentative="1">
+    <w:lvl w:ilvl="1" w:tplc="11A8CF4C" w:tentative="1">
       <w:start w:val="1"/>
       <w:numFmt w:val="bullet"/>
       <w:lvlText w:val="o"/>
@@ -3455,7 +3364,7 @@
         <w:rFonts w:ascii="Courier New" w:hAnsi="Courier New" w:hint="default"/>
       </w:rPr>
     </w:lvl>
-    <w:lvl w:ilvl="2" w:tentative="1">
+    <w:lvl w:ilvl="2" w:tplc="2A00AA50" w:tentative="1">
       <w:start w:val="1"/>
       <w:numFmt w:val="bullet"/>
       <w:lvlText w:val=""/>
@@ -3470,7 +3379,7 @@
         <w:rFonts w:ascii="Wingdings" w:hAnsi="Wingdings" w:hint="default"/>
       </w:rPr>
     </w:lvl>
-    <w:lvl w:ilvl="3" w:tentative="1">
+    <w:lvl w:ilvl="3" w:tplc="6CE27C24" w:tentative="1">
       <w:start w:val="1"/>
       <w:numFmt w:val="bullet"/>
       <w:lvlText w:val=""/>
@@ -3485,7 +3394,7 @@
         <w:rFonts w:ascii="Symbol" w:hAnsi="Symbol" w:hint="default"/>
       </w:rPr>
     </w:lvl>
-    <w:lvl w:ilvl="4" w:tentative="1">
+    <w:lvl w:ilvl="4" w:tplc="04F0E4E0" w:tentative="1">
       <w:start w:val="1"/>
       <w:numFmt w:val="bullet"/>
       <w:lvlText w:val="o"/>
@@ -3500,7 +3409,7 @@
         <w:rFonts w:ascii="Courier New" w:hAnsi="Courier New" w:hint="default"/>
       </w:rPr>
     </w:lvl>
-    <w:lvl w:ilvl="5" w:tentative="1">
+    <w:lvl w:ilvl="5" w:tplc="E2405F0C" w:tentative="1">
       <w:start w:val="1"/>
       <w:numFmt w:val="bullet"/>
       <w:lvlText w:val=""/>
@@ -3515,7 +3424,7 @@
         <w:rFonts w:ascii="Wingdings" w:hAnsi="Wingdings" w:hint="default"/>
       </w:rPr>
     </w:lvl>
-    <w:lvl w:ilvl="6" w:tentative="1">
+    <w:lvl w:ilvl="6" w:tplc="A9664A38" w:tentative="1">
       <w:start w:val="1"/>
       <w:numFmt w:val="bullet"/>
       <w:lvlText w:val=""/>
@@ -3530,7 +3439,7 @@
         <w:rFonts w:ascii="Symbol" w:hAnsi="Symbol" w:hint="default"/>
       </w:rPr>
     </w:lvl>
-    <w:lvl w:ilvl="7" w:tentative="1">
+    <w:lvl w:ilvl="7" w:tplc="B516BAD4" w:tentative="1">
       <w:start w:val="1"/>
       <w:numFmt w:val="bullet"/>
       <w:lvlText w:val="o"/>
@@ -3545,7 +3454,7 @@
         <w:rFonts w:ascii="Courier New" w:hAnsi="Courier New" w:hint="default"/>
       </w:rPr>
     </w:lvl>
-    <w:lvl w:ilvl="8" w:tentative="1">
+    <w:lvl w:ilvl="8" w:tplc="E96C6E9C" w:tentative="1">
       <w:start w:val="1"/>
       <w:numFmt w:val="bullet"/>
       <w:lvlText w:val=""/>
@@ -4138,6 +4047,120 @@
     </w:lvl>
   </w:abstractNum>
   <w:abstractNum w:abstractNumId="32" w15:restartNumberingAfterBreak="0">
+    <w:nsid w:val="59B82EA8"/>
+    <w:multiLevelType w:val="multilevel"/>
+    <w:tmpl w:val="27CAF77C"/>
+    <w:lvl w:ilvl="0">
+      <w:start w:val="1"/>
+      <w:numFmt w:val="decimal"/>
+      <w:pStyle w:val="Bullet"/>
+      <w:lvlText w:val="%1."/>
+      <w:lvlJc w:val="left"/>
+      <w:pPr>
+        <w:tabs>
+          <w:tab w:val="num" w:pos="720"/>
+        </w:tabs>
+        <w:ind w:left="720" w:hanging="720"/>
+      </w:pPr>
+    </w:lvl>
+    <w:lvl w:ilvl="1">
+      <w:start w:val="1"/>
+      <w:numFmt w:val="decimal"/>
+      <w:lvlText w:val="%2."/>
+      <w:lvlJc w:val="left"/>
+      <w:pPr>
+        <w:tabs>
+          <w:tab w:val="num" w:pos="1440"/>
+        </w:tabs>
+        <w:ind w:left="1440" w:hanging="720"/>
+      </w:pPr>
+    </w:lvl>
+    <w:lvl w:ilvl="2">
+      <w:start w:val="1"/>
+      <w:numFmt w:val="decimal"/>
+      <w:lvlText w:val="%3."/>
+      <w:lvlJc w:val="left"/>
+      <w:pPr>
+        <w:tabs>
+          <w:tab w:val="num" w:pos="2160"/>
+        </w:tabs>
+        <w:ind w:left="2160" w:hanging="720"/>
+      </w:pPr>
+    </w:lvl>
+    <w:lvl w:ilvl="3">
+      <w:start w:val="1"/>
+      <w:numFmt w:val="decimal"/>
+      <w:lvlText w:val="%4."/>
+      <w:lvlJc w:val="left"/>
+      <w:pPr>
+        <w:tabs>
+          <w:tab w:val="num" w:pos="2880"/>
+        </w:tabs>
+        <w:ind w:left="2880" w:hanging="720"/>
+      </w:pPr>
+    </w:lvl>
+    <w:lvl w:ilvl="4">
+      <w:start w:val="1"/>
+      <w:numFmt w:val="decimal"/>
+      <w:lvlText w:val="%5."/>
+      <w:lvlJc w:val="left"/>
+      <w:pPr>
+        <w:tabs>
+          <w:tab w:val="num" w:pos="3600"/>
+        </w:tabs>
+        <w:ind w:left="3600" w:hanging="720"/>
+      </w:pPr>
+    </w:lvl>
+    <w:lvl w:ilvl="5">
+      <w:start w:val="1"/>
+      <w:numFmt w:val="decimal"/>
+      <w:lvlText w:val="%6."/>
+      <w:lvlJc w:val="left"/>
+      <w:pPr>
+        <w:tabs>
+          <w:tab w:val="num" w:pos="4320"/>
+        </w:tabs>
+        <w:ind w:left="4320" w:hanging="720"/>
+      </w:pPr>
+    </w:lvl>
+    <w:lvl w:ilvl="6">
+      <w:start w:val="1"/>
+      <w:numFmt w:val="decimal"/>
+      <w:lvlText w:val="%7."/>
+      <w:lvlJc w:val="left"/>
+      <w:pPr>
+        <w:tabs>
+          <w:tab w:val="num" w:pos="5040"/>
+        </w:tabs>
+        <w:ind w:left="5040" w:hanging="720"/>
+      </w:pPr>
+    </w:lvl>
+    <w:lvl w:ilvl="7">
+      <w:start w:val="1"/>
+      <w:numFmt w:val="decimal"/>
+      <w:lvlText w:val="%8."/>
+      <w:lvlJc w:val="left"/>
+      <w:pPr>
+        <w:tabs>
+          <w:tab w:val="num" w:pos="5760"/>
+        </w:tabs>
+        <w:ind w:left="5760" w:hanging="720"/>
+      </w:pPr>
+    </w:lvl>
+    <w:lvl w:ilvl="8">
+      <w:start w:val="1"/>
+      <w:numFmt w:val="decimal"/>
+      <w:lvlText w:val="%9."/>
+      <w:lvlJc w:val="left"/>
+      <w:pPr>
+        <w:tabs>
+          <w:tab w:val="num" w:pos="6480"/>
+        </w:tabs>
+        <w:ind w:left="6480" w:hanging="720"/>
+      </w:pPr>
+    </w:lvl>
+  </w:abstractNum>
+  <w:abstractNum w:abstractNumId="33" w15:restartNumberingAfterBreak="0">
     <w:nsid w:val="59F314B7"/>
     <w:multiLevelType w:val="singleLevel"/>
     <w:tmpl w:val="04090001"/>
@@ -4157,7 +4180,7 @@
       </w:rPr>
     </w:lvl>
   </w:abstractNum>
-  <w:abstractNum w:abstractNumId="33" w15:restartNumberingAfterBreak="0">
+  <w:abstractNum w:abstractNumId="34" w15:restartNumberingAfterBreak="0">
     <w:nsid w:val="647235F1"/>
     <w:multiLevelType w:val="singleLevel"/>
     <w:tmpl w:val="04090001"/>
@@ -4177,7 +4200,7 @@
       </w:rPr>
     </w:lvl>
   </w:abstractNum>
-  <w:abstractNum w:abstractNumId="34" w15:restartNumberingAfterBreak="0">
+  <w:abstractNum w:abstractNumId="35" w15:restartNumberingAfterBreak="0">
     <w:nsid w:val="64904747"/>
     <w:multiLevelType w:val="multilevel"/>
     <w:tmpl w:val="660A02E6"/>
@@ -4304,7 +4327,7 @@
       </w:pPr>
     </w:lvl>
   </w:abstractNum>
-  <w:abstractNum w:abstractNumId="35" w15:restartNumberingAfterBreak="0">
+  <w:abstractNum w:abstractNumId="36" w15:restartNumberingAfterBreak="0">
     <w:nsid w:val="64A273A8"/>
     <w:multiLevelType w:val="hybridMultilevel"/>
     <w:tmpl w:val="ECD43E8A"/>
@@ -4395,7 +4418,7 @@
       </w:pPr>
     </w:lvl>
   </w:abstractNum>
-  <w:abstractNum w:abstractNumId="36" w15:restartNumberingAfterBreak="0">
+  <w:abstractNum w:abstractNumId="37" w15:restartNumberingAfterBreak="0">
     <w:nsid w:val="6C485A6D"/>
     <w:multiLevelType w:val="hybridMultilevel"/>
     <w:tmpl w:val="95C42D20"/>
@@ -4535,7 +4558,7 @@
       </w:rPr>
     </w:lvl>
   </w:abstractNum>
-  <w:abstractNum w:abstractNumId="37" w15:restartNumberingAfterBreak="0">
+  <w:abstractNum w:abstractNumId="38" w15:restartNumberingAfterBreak="0">
     <w:nsid w:val="6D2F7D46"/>
     <w:multiLevelType w:val="singleLevel"/>
     <w:tmpl w:val="04090001"/>
@@ -4555,7 +4578,7 @@
       </w:rPr>
     </w:lvl>
   </w:abstractNum>
-  <w:abstractNum w:abstractNumId="38" w15:restartNumberingAfterBreak="0">
+  <w:abstractNum w:abstractNumId="39" w15:restartNumberingAfterBreak="0">
     <w:nsid w:val="6FA31F80"/>
     <w:multiLevelType w:val="multilevel"/>
     <w:tmpl w:val="664040CC"/>
@@ -4668,7 +4691,7 @@
       </w:pPr>
     </w:lvl>
   </w:abstractNum>
-  <w:abstractNum w:abstractNumId="39" w15:restartNumberingAfterBreak="0">
+  <w:abstractNum w:abstractNumId="40" w15:restartNumberingAfterBreak="0">
     <w:nsid w:val="71F21F2A"/>
     <w:multiLevelType w:val="singleLevel"/>
     <w:tmpl w:val="04090001"/>
@@ -4688,7 +4711,7 @@
       </w:rPr>
     </w:lvl>
   </w:abstractNum>
-  <w:abstractNum w:abstractNumId="40" w15:restartNumberingAfterBreak="0">
+  <w:abstractNum w:abstractNumId="41" w15:restartNumberingAfterBreak="0">
     <w:nsid w:val="72FE37F6"/>
     <w:multiLevelType w:val="hybridMultilevel"/>
     <w:tmpl w:val="20DE56BC"/>
@@ -4801,7 +4824,7 @@
       </w:pPr>
     </w:lvl>
   </w:abstractNum>
-  <w:abstractNum w:abstractNumId="41" w15:restartNumberingAfterBreak="0">
+  <w:abstractNum w:abstractNumId="42" w15:restartNumberingAfterBreak="0">
     <w:nsid w:val="743601FB"/>
     <w:multiLevelType w:val="singleLevel"/>
     <w:tmpl w:val="04090001"/>
@@ -4821,7 +4844,7 @@
       </w:rPr>
     </w:lvl>
   </w:abstractNum>
-  <w:abstractNum w:abstractNumId="42" w15:restartNumberingAfterBreak="0">
+  <w:abstractNum w:abstractNumId="43" w15:restartNumberingAfterBreak="0">
     <w:nsid w:val="756150CA"/>
     <w:multiLevelType w:val="singleLevel"/>
     <w:tmpl w:val="04090001"/>
@@ -4841,7 +4864,7 @@
       </w:rPr>
     </w:lvl>
   </w:abstractNum>
-  <w:abstractNum w:abstractNumId="43" w15:restartNumberingAfterBreak="0">
+  <w:abstractNum w:abstractNumId="44" w15:restartNumberingAfterBreak="0">
     <w:nsid w:val="7BE434D7"/>
     <w:multiLevelType w:val="singleLevel"/>
     <w:tmpl w:val="04090001"/>
@@ -4861,11 +4884,11 @@
       </w:rPr>
     </w:lvl>
   </w:abstractNum>
-  <w:abstractNum w:abstractNumId="44" w15:restartNumberingAfterBreak="0">
+  <w:abstractNum w:abstractNumId="45" w15:restartNumberingAfterBreak="0">
     <w:nsid w:val="7C9362FF"/>
     <w:multiLevelType w:val="hybridMultilevel"/>
     <w:tmpl w:val="23B07F92"/>
-    <w:lvl w:ilvl="0">
+    <w:lvl w:ilvl="0" w:tplc="15B40DD6">
       <w:start w:val="1"/>
       <w:numFmt w:val="bullet"/>
       <w:lvlText w:val=""/>
@@ -4880,7 +4903,7 @@
         <w:rFonts w:ascii="Symbol" w:hAnsi="Symbol" w:hint="default"/>
       </w:rPr>
     </w:lvl>
-    <w:lvl w:ilvl="1" w:tentative="1">
+    <w:lvl w:ilvl="1" w:tplc="1DFC9AF8" w:tentative="1">
       <w:start w:val="1"/>
       <w:numFmt w:val="bullet"/>
       <w:lvlText w:val="o"/>
@@ -4895,7 +4918,7 @@
         <w:rFonts w:ascii="Courier New" w:hAnsi="Courier New" w:hint="default"/>
       </w:rPr>
     </w:lvl>
-    <w:lvl w:ilvl="2" w:tentative="1">
+    <w:lvl w:ilvl="2" w:tplc="A6D260F0" w:tentative="1">
       <w:start w:val="1"/>
       <w:numFmt w:val="bullet"/>
       <w:lvlText w:val=""/>
@@ -4910,7 +4933,7 @@
         <w:rFonts w:ascii="Wingdings" w:hAnsi="Wingdings" w:hint="default"/>
       </w:rPr>
     </w:lvl>
-    <w:lvl w:ilvl="3" w:tentative="1">
+    <w:lvl w:ilvl="3" w:tplc="63308492" w:tentative="1">
       <w:start w:val="1"/>
       <w:numFmt w:val="bullet"/>
       <w:lvlText w:val=""/>
@@ -4925,7 +4948,7 @@
         <w:rFonts w:ascii="Symbol" w:hAnsi="Symbol" w:hint="default"/>
       </w:rPr>
     </w:lvl>
-    <w:lvl w:ilvl="4" w:tentative="1">
+    <w:lvl w:ilvl="4" w:tplc="5328A63E" w:tentative="1">
       <w:start w:val="1"/>
       <w:numFmt w:val="bullet"/>
       <w:lvlText w:val="o"/>
@@ -4940,7 +4963,7 @@
         <w:rFonts w:ascii="Courier New" w:hAnsi="Courier New" w:hint="default"/>
       </w:rPr>
     </w:lvl>
-    <w:lvl w:ilvl="5" w:tentative="1">
+    <w:lvl w:ilvl="5" w:tplc="183E64DA" w:tentative="1">
       <w:start w:val="1"/>
       <w:numFmt w:val="bullet"/>
       <w:lvlText w:val=""/>
@@ -4955,7 +4978,7 @@
         <w:rFonts w:ascii="Wingdings" w:hAnsi="Wingdings" w:hint="default"/>
       </w:rPr>
     </w:lvl>
-    <w:lvl w:ilvl="6" w:tentative="1">
+    <w:lvl w:ilvl="6" w:tplc="60921634" w:tentative="1">
       <w:start w:val="1"/>
       <w:numFmt w:val="bullet"/>
       <w:lvlText w:val=""/>
@@ -4970,7 +4993,7 @@
         <w:rFonts w:ascii="Symbol" w:hAnsi="Symbol" w:hint="default"/>
       </w:rPr>
     </w:lvl>
-    <w:lvl w:ilvl="7" w:tentative="1">
+    <w:lvl w:ilvl="7" w:tplc="1BD652CE" w:tentative="1">
       <w:start w:val="1"/>
       <w:numFmt w:val="bullet"/>
       <w:lvlText w:val="o"/>
@@ -4985,7 +5008,7 @@
         <w:rFonts w:ascii="Courier New" w:hAnsi="Courier New" w:hint="default"/>
       </w:rPr>
     </w:lvl>
-    <w:lvl w:ilvl="8" w:tentative="1">
+    <w:lvl w:ilvl="8" w:tplc="FCCCA4EA" w:tentative="1">
       <w:start w:val="1"/>
       <w:numFmt w:val="bullet"/>
       <w:lvlText w:val=""/>
@@ -5001,7 +5024,7 @@
       </w:rPr>
     </w:lvl>
   </w:abstractNum>
-  <w:abstractNum w:abstractNumId="45" w15:restartNumberingAfterBreak="0">
+  <w:abstractNum w:abstractNumId="46" w15:restartNumberingAfterBreak="0">
     <w:nsid w:val="7F4972C5"/>
     <w:multiLevelType w:val="hybridMultilevel"/>
     <w:tmpl w:val="9FECC752"/>
@@ -5169,7 +5192,7 @@
     <w:abstractNumId w:val="20"/>
   </w:num>
   <w:num w:numId="5" w16cid:durableId="1928540945">
-    <w:abstractNumId w:val="43"/>
+    <w:abstractNumId w:val="44"/>
   </w:num>
   <w:num w:numId="6" w16cid:durableId="1238905773">
     <w:abstractNumId w:val="30"/>
@@ -5198,7 +5221,7 @@
     <w:abstractNumId w:val="2"/>
   </w:num>
   <w:num w:numId="10" w16cid:durableId="1684551727">
-    <w:abstractNumId w:val="42"/>
+    <w:abstractNumId w:val="43"/>
   </w:num>
   <w:num w:numId="11" w16cid:durableId="410547388">
     <w:abstractNumId w:val="5"/>
@@ -5210,7 +5233,7 @@
     <w:abstractNumId w:val="19"/>
   </w:num>
   <w:num w:numId="14" w16cid:durableId="807279136">
-    <w:abstractNumId w:val="41"/>
+    <w:abstractNumId w:val="42"/>
   </w:num>
   <w:num w:numId="15" w16cid:durableId="1661496638">
     <w:abstractNumId w:val="17"/>
@@ -5219,7 +5242,7 @@
     <w:abstractNumId w:val="8"/>
   </w:num>
   <w:num w:numId="17" w16cid:durableId="145366894">
-    <w:abstractNumId w:val="39"/>
+    <w:abstractNumId w:val="40"/>
   </w:num>
   <w:num w:numId="18" w16cid:durableId="1791824721">
     <w:abstractNumId w:val="26"/>
@@ -5234,7 +5257,7 @@
     <w:abstractNumId w:val="16"/>
   </w:num>
   <w:num w:numId="22" w16cid:durableId="1029143679">
-    <w:abstractNumId w:val="37"/>
+    <w:abstractNumId w:val="38"/>
   </w:num>
   <w:num w:numId="23" w16cid:durableId="1601064960">
     <w:abstractNumId w:val="14"/>
@@ -5246,13 +5269,13 @@
     <w:abstractNumId w:val="11"/>
   </w:num>
   <w:num w:numId="26" w16cid:durableId="264581131">
-    <w:abstractNumId w:val="32"/>
+    <w:abstractNumId w:val="33"/>
   </w:num>
   <w:num w:numId="27" w16cid:durableId="1608348547">
-    <w:abstractNumId w:val="33"/>
+    <w:abstractNumId w:val="34"/>
   </w:num>
   <w:num w:numId="28" w16cid:durableId="1156067281">
-    <w:abstractNumId w:val="44"/>
+    <w:abstractNumId w:val="45"/>
   </w:num>
   <w:num w:numId="29" w16cid:durableId="499350565">
     <w:abstractNumId w:val="22"/>
@@ -5300,13 +5323,13 @@
     <w:abstractNumId w:val="31"/>
   </w:num>
   <w:num w:numId="34" w16cid:durableId="1786995781">
-    <w:abstractNumId w:val="36"/>
+    <w:abstractNumId w:val="37"/>
   </w:num>
   <w:num w:numId="35" w16cid:durableId="2062904044">
-    <w:abstractNumId w:val="45"/>
+    <w:abstractNumId w:val="46"/>
   </w:num>
   <w:num w:numId="36" w16cid:durableId="643463607">
-    <w:abstractNumId w:val="40"/>
+    <w:abstractNumId w:val="41"/>
   </w:num>
   <w:num w:numId="37" w16cid:durableId="1028678662">
     <w:abstractNumId w:val="0"/>
@@ -5336,10 +5359,10 @@
     <w:abstractNumId w:val="28"/>
   </w:num>
   <w:num w:numId="44" w16cid:durableId="2126457909">
-    <w:abstractNumId w:val="38"/>
+    <w:abstractNumId w:val="39"/>
   </w:num>
   <w:num w:numId="45" w16cid:durableId="441996780">
-    <w:abstractNumId w:val="34"/>
+    <w:abstractNumId w:val="35"/>
   </w:num>
   <w:num w:numId="46" w16cid:durableId="225141859">
     <w:abstractNumId w:val="15"/>
@@ -5351,10 +5374,13 @@
     <w:abstractNumId w:val="23"/>
   </w:num>
   <w:num w:numId="49" w16cid:durableId="1722367915">
-    <w:abstractNumId w:val="35"/>
+    <w:abstractNumId w:val="36"/>
   </w:num>
   <w:num w:numId="50" w16cid:durableId="1384989033">
     <w:abstractNumId w:val="12"/>
+  </w:num>
+  <w:num w:numId="51" w16cid:durableId="1902590550">
+    <w:abstractNumId w:val="32"/>
   </w:num>
 </w:numbering>
 </file>
@@ -5929,11 +5955,15 @@
   </w:style>
   <w:style w:type="character" w:default="1" w:styleId="Fuentedeprrafopredeter">
     <w:name w:val="Default Paragraph Font"/>
+    <w:uiPriority w:val="1"/>
     <w:semiHidden/>
+    <w:unhideWhenUsed/>
   </w:style>
   <w:style w:type="table" w:default="1" w:styleId="Tablanormal">
     <w:name w:val="Normal Table"/>
+    <w:uiPriority w:val="99"/>
     <w:semiHidden/>
+    <w:unhideWhenUsed/>
     <w:tblPr>
       <w:tblInd w:w="0" w:type="dxa"/>
       <w:tblCellMar>
@@ -5946,7 +5976,9 @@
   </w:style>
   <w:style w:type="numbering" w:default="1" w:styleId="Sinlista">
     <w:name w:val="No List"/>
+    <w:uiPriority w:val="99"/>
     <w:semiHidden/>
+    <w:unhideWhenUsed/>
   </w:style>
   <w:style w:type="paragraph" w:customStyle="1" w:styleId="Paragraph2">
     <w:name w:val="Paragraph2"/>
@@ -6266,13 +6298,13 @@
     <w:pPr>
       <w:widowControl/>
       <w:numPr>
-        <w:numId w:val="81"/>
+        <w:numId w:val="51"/>
       </w:numPr>
       <w:tabs>
         <w:tab w:val="left" w:pos="720"/>
       </w:tabs>
       <w:spacing w:before="120" w:line="240" w:lineRule="auto"/>
-      <w:ind w:left="720" w:right="360"/>
+      <w:ind w:right="360"/>
       <w:jc w:val="both"/>
     </w:pPr>
     <w:rPr>
@@ -6384,7 +6416,7 @@
       <w:lang w:val="en-US" w:eastAsia="en-US"/>
     </w:rPr>
   </w:style>
-  <w:style w:type="paragraph" w:styleId="TtulodeTDC">
+  <w:style w:type="paragraph" w:customStyle="1" w:styleId="TtulodeTDC">
     <w:name w:val="Título de TDC"/>
     <w:aliases w:val="Título de la barra lateral"/>
     <w:basedOn w:val="Ttulo1"/>

</xml_diff>